<commit_message>
Cập nhật lần 2
</commit_message>
<xml_diff>
--- a/Sprint_Planning 2 (30.9.2025).docx
+++ b/Sprint_Planning 2 (30.9.2025).docx
@@ -222,7 +222,18 @@
                 <w:szCs w:val="24"/>
                 <w:lang w:val="vi-VN"/>
               </w:rPr>
-              <w:t>/9</w:t>
+              <w:t>/</w:t>
+            </w:r>
+            <w:r>
+              <w:rPr>
+                <w:rFonts w:ascii="Times New Roman" w:eastAsia="Times New Roman" w:hAnsi="Times New Roman" w:cs="Times New Roman"/>
+                <w:b/>
+                <w:bCs/>
+                <w:sz w:val="24"/>
+                <w:szCs w:val="24"/>
+                <w:lang w:val="vi-VN"/>
+              </w:rPr>
+              <w:t>10</w:t>
             </w:r>
           </w:p>
         </w:tc>
@@ -1811,6 +1822,15 @@
                 <w:lang w:val="vi-VN"/>
               </w:rPr>
             </w:pPr>
+            <w:r>
+              <w:rPr>
+                <w:rFonts w:ascii="Times New Roman" w:eastAsia="Times New Roman" w:hAnsi="Times New Roman" w:cs="Times New Roman"/>
+                <w:sz w:val="24"/>
+                <w:szCs w:val="24"/>
+                <w:lang w:val="vi-VN"/>
+              </w:rPr>
+              <w:t>Visual Studio</w:t>
+            </w:r>
           </w:p>
         </w:tc>
       </w:tr>
@@ -1953,6 +1973,15 @@
         <w:lastRenderedPageBreak/>
         <w:t>Thay đổi so với kế hoạch ban đầu:</w:t>
       </w:r>
+      <w:r>
+        <w:rPr>
+          <w:rFonts w:ascii="Times New Roman" w:eastAsia="Times New Roman" w:hAnsi="Times New Roman" w:cs="Times New Roman"/>
+          <w:sz w:val="24"/>
+          <w:szCs w:val="24"/>
+          <w:lang w:val="vi-VN"/>
+        </w:rPr>
+        <w:t xml:space="preserve"> </w:t>
+      </w:r>
     </w:p>
     <w:p>
       <w:pPr>
@@ -1973,7 +2002,16 @@
           <w:sz w:val="24"/>
           <w:szCs w:val="24"/>
         </w:rPr>
-        <w:t>Lý do cập nhật: …</w:t>
+        <w:t>Lý do cập nhật:</w:t>
+      </w:r>
+      <w:r>
+        <w:rPr>
+          <w:rFonts w:ascii="Times New Roman" w:eastAsia="Times New Roman" w:hAnsi="Times New Roman" w:cs="Times New Roman"/>
+          <w:sz w:val="24"/>
+          <w:szCs w:val="24"/>
+          <w:lang w:val="vi-VN"/>
+        </w:rPr>
+        <w:t xml:space="preserve"> Cập nhật đánh dấu hoành thành nhiệm vụ đã giao</w:t>
       </w:r>
     </w:p>
     <w:p/>

</xml_diff>